<commit_message>
Marginal and conditional probability sections started.
</commit_message>
<xml_diff>
--- a/Bayesian book - chapter list 14.07.2014.docx
+++ b/Bayesian book - chapter list 14.07.2014.docx
@@ -105,7 +105,15 @@
         <w:t xml:space="preserve">How to install and operate </w:t>
       </w:r>
       <w:r>
-        <w:t xml:space="preserve">BUGs/WinBugs. </w:t>
+        <w:t>BUGs/</w:t>
+      </w:r>
+      <w:proofErr w:type="spellStart"/>
+      <w:r>
+        <w:t>WinBugs</w:t>
+      </w:r>
+      <w:proofErr w:type="spellEnd"/>
+      <w:r>
+        <w:t xml:space="preserve">. </w:t>
       </w:r>
     </w:p>
     <w:p>
@@ -289,7 +297,15 @@
         </w:numPr>
       </w:pPr>
       <w:r>
-        <w:t>What is a probability? The flexibility of the Bayesian approach in contrast to the classical (frequentist) view.</w:t>
+        <w:t>What is a probability? The flexibility of the Bayesian approach in contrast to the classical (</w:t>
+      </w:r>
+      <w:proofErr w:type="spellStart"/>
+      <w:r>
+        <w:t>frequentist</w:t>
+      </w:r>
+      <w:proofErr w:type="spellEnd"/>
+      <w:r>
+        <w:t>) view.</w:t>
       </w:r>
     </w:p>
     <w:p>
@@ -398,22 +414,46 @@
         </w:numPr>
       </w:pPr>
       <w:r>
-        <w:t>Explicit vs implicit subjectivity: the danger of the word ‘objective’. This would be a critique of the notion of objectivity commonly thought to hold in frequentist statistics</w:t>
-      </w:r>
-      <w:r>
-        <w:t>.</w:t>
-      </w:r>
-    </w:p>
-    <w:p>
-      <w:pPr>
-        <w:pStyle w:val="ListParagraph"/>
-        <w:numPr>
-          <w:ilvl w:val="1"/>
-          <w:numId w:val="1"/>
-        </w:numPr>
-      </w:pPr>
-      <w:r>
-        <w:t>What are the tangible (non-academic) benefits of Bayesian theory vs classical statistics? It yields the best predictions, allows easier interpretation of results, and is more intuitive</w:t>
+        <w:t xml:space="preserve">Explicit </w:t>
+      </w:r>
+      <w:proofErr w:type="spellStart"/>
+      <w:r>
+        <w:t>vs</w:t>
+      </w:r>
+      <w:proofErr w:type="spellEnd"/>
+      <w:r>
+        <w:t xml:space="preserve"> implicit subjectivity: the danger of the word ‘objective’. This would be a critique of the notion of objectivity commonly thought to hold in </w:t>
+      </w:r>
+      <w:proofErr w:type="spellStart"/>
+      <w:r>
+        <w:t>frequentist</w:t>
+      </w:r>
+      <w:proofErr w:type="spellEnd"/>
+      <w:r>
+        <w:t xml:space="preserve"> statistics</w:t>
+      </w:r>
+      <w:r>
+        <w:t>.</w:t>
+      </w:r>
+    </w:p>
+    <w:p>
+      <w:pPr>
+        <w:pStyle w:val="ListParagraph"/>
+        <w:numPr>
+          <w:ilvl w:val="1"/>
+          <w:numId w:val="1"/>
+        </w:numPr>
+      </w:pPr>
+      <w:r>
+        <w:t xml:space="preserve">What are the tangible (non-academic) benefits of Bayesian theory </w:t>
+      </w:r>
+      <w:proofErr w:type="spellStart"/>
+      <w:r>
+        <w:t>vs</w:t>
+      </w:r>
+      <w:proofErr w:type="spellEnd"/>
+      <w:r>
+        <w:t xml:space="preserve"> classical statistics? It yields the best predictions, allows easier interpretation of results, and is more intuitive</w:t>
       </w:r>
       <w:r>
         <w:t>.</w:t>
@@ -650,7 +690,15 @@
         </w:numPr>
       </w:pPr>
       <w:r>
-        <w:t xml:space="preserve">How to estimate uncertainty of maximum likelihood estimates? The Cramer-Rao Lower Bound and </w:t>
+        <w:t>How to estimate uncertainty of maximum likelihood estimates? The Cramer-</w:t>
+      </w:r>
+      <w:proofErr w:type="spellStart"/>
+      <w:r>
+        <w:t>Rao</w:t>
+      </w:r>
+      <w:proofErr w:type="spellEnd"/>
+      <w:r>
+        <w:t xml:space="preserve"> Lower Bound and </w:t>
       </w:r>
       <w:r>
         <w:t>the intuition as to why this can be used to estimate the variance of estimators.</w:t>
@@ -813,7 +861,15 @@
       </w:pPr>
       <w:r>
         <w:lastRenderedPageBreak/>
-        <w:t>How to calibrate subjective beliefs? Kruscke reference.</w:t>
+        <w:t xml:space="preserve">How to calibrate subjective beliefs? </w:t>
+      </w:r>
+      <w:proofErr w:type="spellStart"/>
+      <w:r>
+        <w:t>Kruscke</w:t>
+      </w:r>
+      <w:proofErr w:type="spellEnd"/>
+      <w:r>
+        <w:t xml:space="preserve"> reference.</w:t>
       </w:r>
     </w:p>
     <w:p>
@@ -1678,7 +1734,15 @@
       </w:pPr>
       <w:r>
         <w:lastRenderedPageBreak/>
-        <w:t xml:space="preserve">Example 1: Single parameter unknown: Calculating the posterior for the case of a binomial/bernoulli likelihood, and beta prior. What is the probability that a randomly selected individual has a disease? </w:t>
+        <w:t>Example 1: Single parameter unknown: Calculating the posterior for the case of a binomial/</w:t>
+      </w:r>
+      <w:proofErr w:type="spellStart"/>
+      <w:r>
+        <w:t>bernoulli</w:t>
+      </w:r>
+      <w:proofErr w:type="spellEnd"/>
+      <w:r>
+        <w:t xml:space="preserve"> likelihood, and beta prior. What is the probability that a randomly selected individual has a disease? </w:t>
       </w:r>
     </w:p>
     <w:p>
@@ -1732,7 +1796,15 @@
         </w:numPr>
       </w:pPr>
       <w:r>
-        <w:t>Normal self-conjugancy. The normal posterior precision as a sum of the precision of the prior and the data precision.</w:t>
+        <w:t>Normal self-</w:t>
+      </w:r>
+      <w:proofErr w:type="spellStart"/>
+      <w:r>
+        <w:t>conjugancy</w:t>
+      </w:r>
+      <w:proofErr w:type="spellEnd"/>
+      <w:r>
+        <w:t>. The normal posterior precision as a sum of the precision of the prior and the data precision.</w:t>
       </w:r>
     </w:p>
     <w:p>
@@ -1843,7 +1915,15 @@
         </w:numPr>
       </w:pPr>
       <w:r>
-        <w:t>Comparison vs the posterior from example 2. The posterior from Example 2 as a limit under infinite precision in the variance of the distribution.</w:t>
+        <w:t xml:space="preserve">Comparison </w:t>
+      </w:r>
+      <w:proofErr w:type="spellStart"/>
+      <w:r>
+        <w:t>vs</w:t>
+      </w:r>
+      <w:proofErr w:type="spellEnd"/>
+      <w:r>
+        <w:t xml:space="preserve"> the posterior from example 2. The posterior from Example 2 as a limit under infinite precision in the variance of the distribution.</w:t>
       </w:r>
     </w:p>
     <w:p>
@@ -1870,7 +1950,15 @@
         </w:numPr>
       </w:pPr>
       <w:r>
-        <w:t>The BUGS book dicyclic graph for decomposing a density into parents and children respectively.</w:t>
+        <w:t xml:space="preserve">The BUGS book </w:t>
+      </w:r>
+      <w:proofErr w:type="spellStart"/>
+      <w:r>
+        <w:t>dicyclic</w:t>
+      </w:r>
+      <w:proofErr w:type="spellEnd"/>
+      <w:r>
+        <w:t xml:space="preserve"> graph for decomposing a density into parents and children respectively.</w:t>
       </w:r>
     </w:p>
     <w:p>
@@ -1996,7 +2084,15 @@
         <w:t xml:space="preserve"> of c</w:t>
       </w:r>
       <w:r>
-        <w:t>lassical vs Bayesian viewpoints.</w:t>
+        <w:t xml:space="preserve">lassical </w:t>
+      </w:r>
+      <w:proofErr w:type="spellStart"/>
+      <w:r>
+        <w:t>vs</w:t>
+      </w:r>
+      <w:proofErr w:type="spellEnd"/>
+      <w:r>
+        <w:t xml:space="preserve"> Bayesian viewpoints.</w:t>
       </w:r>
     </w:p>
     <w:p>
@@ -2161,7 +2257,15 @@
         <w:t>Objective Bayesian data analysis.</w:t>
       </w:r>
       <w:r>
-        <w:t xml:space="preserve"> Individual chapters will introduce the reader to the Jeffrey’s prior, reference priors and Zellner’s G-priors. This section will necessarily be more focussed on the philosophy and theory behind Bayesian analysis, but will continue to be grounded in data-</w:t>
+        <w:t xml:space="preserve"> Individual chapters will introduce the reader to the Jeffrey’s prior, reference priors and </w:t>
+      </w:r>
+      <w:proofErr w:type="spellStart"/>
+      <w:r>
+        <w:t>Zellner’s</w:t>
+      </w:r>
+      <w:proofErr w:type="spellEnd"/>
+      <w:r>
+        <w:t xml:space="preserve"> G-priors. This section will necessarily be more focussed on the philosophy and theory behind Bayesian analysis, but will continue to be grounded in data-</w:t>
       </w:r>
       <w:r>
         <w:t>driven</w:t>
@@ -2236,7 +2340,15 @@
         </w:numPr>
       </w:pPr>
       <w:r>
-        <w:t xml:space="preserve">Proper vs improper priors. The uniform prior as an improper prior. When do we need to worry about improperness? </w:t>
+        <w:t xml:space="preserve">Proper </w:t>
+      </w:r>
+      <w:proofErr w:type="spellStart"/>
+      <w:r>
+        <w:t>vs</w:t>
+      </w:r>
+      <w:proofErr w:type="spellEnd"/>
+      <w:r>
+        <w:t xml:space="preserve"> improper priors. The uniform prior as an improper prior. When do we need to worry about improperness? </w:t>
       </w:r>
     </w:p>
     <w:p>
@@ -2260,7 +2372,15 @@
         </w:numPr>
       </w:pPr>
       <w:r>
-        <w:t xml:space="preserve">An introduction to Zellner’s G-priors. The idea here is to allow the investigator (often in linear regression models) to specify weak assumptions about the parameters, without </w:t>
+        <w:t xml:space="preserve">An introduction to </w:t>
+      </w:r>
+      <w:proofErr w:type="spellStart"/>
+      <w:r>
+        <w:t>Zellner’s</w:t>
+      </w:r>
+      <w:proofErr w:type="spellEnd"/>
+      <w:r>
+        <w:t xml:space="preserve"> G-priors. The idea here is to allow the investigator (often in linear regression models) to specify weak assumptions about the parameters, without </w:t>
       </w:r>
       <w:r>
         <w:t>worrying</w:t>
@@ -2450,7 +2570,15 @@
         <w:t xml:space="preserve">incipals </w:t>
       </w:r>
       <w:r>
-        <w:t>make a model able to forecast well? Model parsimony, preventing overfitting.</w:t>
+        <w:t xml:space="preserve">make a model able to forecast well? Model parsimony, preventing </w:t>
+      </w:r>
+      <w:proofErr w:type="spellStart"/>
+      <w:r>
+        <w:t>overfitting</w:t>
+      </w:r>
+      <w:proofErr w:type="spellEnd"/>
+      <w:r>
+        <w:t>.</w:t>
       </w:r>
     </w:p>
     <w:p>
@@ -2832,6 +2960,20 @@
         </w:numPr>
       </w:pPr>
       <w:r>
+        <w:t>http://en.wikipedia.org/wiki/Marginal_distribution</w:t>
+      </w:r>
+      <w:bookmarkStart w:id="1" w:name="_GoBack"/>
+      <w:bookmarkEnd w:id="1"/>
+    </w:p>
+    <w:p>
+      <w:pPr>
+        <w:pStyle w:val="ListParagraph"/>
+        <w:numPr>
+          <w:ilvl w:val="1"/>
+          <w:numId w:val="1"/>
+        </w:numPr>
+      </w:pPr>
+      <w:r>
         <w:t xml:space="preserve">An introduction to MCMC. </w:t>
       </w:r>
       <w:r>
@@ -2841,8 +2983,16 @@
         <w:rPr>
           <w:i/>
         </w:rPr>
-        <w:t>in silico</w:t>
-      </w:r>
+        <w:t xml:space="preserve">in </w:t>
+      </w:r>
+      <w:proofErr w:type="spellStart"/>
+      <w:r>
+        <w:rPr>
+          <w:i/>
+        </w:rPr>
+        <w:t>silico</w:t>
+      </w:r>
+      <w:proofErr w:type="spellEnd"/>
       <w:r>
         <w:t xml:space="preserve"> flipping of a coin, and using these flips to understand the prob</w:t>
       </w:r>
@@ -3042,7 +3192,15 @@
         <w:t>computationally prohibitive</w:t>
       </w:r>
       <w:r>
-        <w:t xml:space="preserve"> when dealing with multiparameter models.</w:t>
+        <w:t xml:space="preserve"> when dealing with </w:t>
+      </w:r>
+      <w:proofErr w:type="spellStart"/>
+      <w:r>
+        <w:t>multiparameter</w:t>
+      </w:r>
+      <w:proofErr w:type="spellEnd"/>
+      <w:r>
+        <w:t xml:space="preserve"> models.</w:t>
       </w:r>
     </w:p>
     <w:p>
@@ -3248,6 +3406,7 @@
         </w:numPr>
       </w:pPr>
       <w:r>
+        <w:lastRenderedPageBreak/>
         <w:t xml:space="preserve">Visualisation of the formation of the posterior </w:t>
       </w:r>
       <w:r>
@@ -3274,7 +3433,6 @@
         </w:numPr>
       </w:pPr>
       <w:r>
-        <w:lastRenderedPageBreak/>
         <w:t xml:space="preserve">Visualisation of the marginal distributions: </w:t>
       </w:r>
       <w:hyperlink r:id="rId7" w:history="1">
@@ -3288,8 +3446,6 @@
       <w:r>
         <w:t xml:space="preserve"> </w:t>
       </w:r>
-      <w:bookmarkStart w:id="1" w:name="_GoBack"/>
-      <w:bookmarkEnd w:id="1"/>
     </w:p>
     <w:p>
       <w:pPr>
@@ -3725,7 +3881,15 @@
         <w:t xml:space="preserve">is </w:t>
       </w:r>
       <w:r>
-        <w:t>to provide a comprehensive introduction to the use of WinBUGS; how to set up sim</w:t>
+        <w:t xml:space="preserve">to provide a comprehensive introduction to the use of </w:t>
+      </w:r>
+      <w:proofErr w:type="spellStart"/>
+      <w:r>
+        <w:t>WinBUGS</w:t>
+      </w:r>
+      <w:proofErr w:type="spellEnd"/>
+      <w:r>
+        <w:t>; how to set up sim</w:t>
       </w:r>
       <w:r>
         <w:t xml:space="preserve">ple simulations, </w:t>
@@ -3774,19 +3938,35 @@
       </w:pPr>
       <w:r>
         <w:lastRenderedPageBreak/>
-        <w:t>Running WinBUGS as a standalone, or calling it from R using R2WINBUGS.</w:t>
-      </w:r>
-    </w:p>
-    <w:p>
-      <w:pPr>
-        <w:pStyle w:val="ListParagraph"/>
-        <w:numPr>
-          <w:ilvl w:val="1"/>
-          <w:numId w:val="1"/>
-        </w:numPr>
-      </w:pPr>
-      <w:r>
-        <w:t>How to run a simple WinBUGS example.</w:t>
+        <w:t xml:space="preserve">Running </w:t>
+      </w:r>
+      <w:proofErr w:type="spellStart"/>
+      <w:r>
+        <w:t>WinBUGS</w:t>
+      </w:r>
+      <w:proofErr w:type="spellEnd"/>
+      <w:r>
+        <w:t xml:space="preserve"> as a standalone, or calling it from R using R2WINBUGS.</w:t>
+      </w:r>
+    </w:p>
+    <w:p>
+      <w:pPr>
+        <w:pStyle w:val="ListParagraph"/>
+        <w:numPr>
+          <w:ilvl w:val="1"/>
+          <w:numId w:val="1"/>
+        </w:numPr>
+      </w:pPr>
+      <w:r>
+        <w:t xml:space="preserve">How to run a simple </w:t>
+      </w:r>
+      <w:proofErr w:type="spellStart"/>
+      <w:r>
+        <w:t>WinBUGS</w:t>
+      </w:r>
+      <w:proofErr w:type="spellEnd"/>
+      <w:r>
+        <w:t xml:space="preserve"> example.</w:t>
       </w:r>
     </w:p>
     <w:p>
@@ -3954,6 +4134,7 @@
         </w:rPr>
         <w:t xml:space="preserve">Classical </w:t>
       </w:r>
+      <w:proofErr w:type="spellStart"/>
       <w:r>
         <w:rPr>
           <w:rFonts w:ascii="Arial" w:hAnsi="Arial" w:cs="Arial"/>
@@ -3962,8 +4143,9 @@
           <w:szCs w:val="20"/>
           <w:shd w:val="clear" w:color="auto" w:fill="FFFFFF"/>
         </w:rPr>
-        <w:t>frequentist vs Bayesian approaches</w:t>
-      </w:r>
+        <w:t>frequentist</w:t>
+      </w:r>
+      <w:proofErr w:type="spellEnd"/>
       <w:r>
         <w:rPr>
           <w:rFonts w:ascii="Arial" w:hAnsi="Arial" w:cs="Arial"/>
@@ -3972,6 +4154,38 @@
           <w:szCs w:val="20"/>
           <w:shd w:val="clear" w:color="auto" w:fill="FFFFFF"/>
         </w:rPr>
+        <w:t xml:space="preserve"> </w:t>
+      </w:r>
+      <w:proofErr w:type="spellStart"/>
+      <w:r>
+        <w:rPr>
+          <w:rFonts w:ascii="Arial" w:hAnsi="Arial" w:cs="Arial"/>
+          <w:color w:val="222222"/>
+          <w:sz w:val="20"/>
+          <w:szCs w:val="20"/>
+          <w:shd w:val="clear" w:color="auto" w:fill="FFFFFF"/>
+        </w:rPr>
+        <w:t>vs</w:t>
+      </w:r>
+      <w:proofErr w:type="spellEnd"/>
+      <w:r>
+        <w:rPr>
+          <w:rFonts w:ascii="Arial" w:hAnsi="Arial" w:cs="Arial"/>
+          <w:color w:val="222222"/>
+          <w:sz w:val="20"/>
+          <w:szCs w:val="20"/>
+          <w:shd w:val="clear" w:color="auto" w:fill="FFFFFF"/>
+        </w:rPr>
+        <w:t xml:space="preserve"> Bayesian approaches</w:t>
+      </w:r>
+      <w:r>
+        <w:rPr>
+          <w:rFonts w:ascii="Arial" w:hAnsi="Arial" w:cs="Arial"/>
+          <w:color w:val="222222"/>
+          <w:sz w:val="20"/>
+          <w:szCs w:val="20"/>
+          <w:shd w:val="clear" w:color="auto" w:fill="FFFFFF"/>
+        </w:rPr>
         <w:t>.</w:t>
       </w:r>
     </w:p>
@@ -4007,7 +4221,15 @@
         <w:spacing w:line="240" w:lineRule="auto"/>
       </w:pPr>
       <w:r>
-        <w:t>The classical approach: null vs alternative</w:t>
+        <w:t xml:space="preserve">The classical approach: null </w:t>
+      </w:r>
+      <w:proofErr w:type="spellStart"/>
+      <w:r>
+        <w:t>vs</w:t>
+      </w:r>
+      <w:proofErr w:type="spellEnd"/>
+      <w:r>
+        <w:t xml:space="preserve"> alternative</w:t>
       </w:r>
       <w:r>
         <w:t>.</w:t>
@@ -4036,7 +4258,15 @@
         <w:spacing w:line="240" w:lineRule="auto"/>
       </w:pPr>
       <w:r>
-        <w:t>Bayesian null vs alternative hypothesis testing.</w:t>
+        <w:t xml:space="preserve">Bayesian null </w:t>
+      </w:r>
+      <w:proofErr w:type="spellStart"/>
+      <w:r>
+        <w:t>vs</w:t>
+      </w:r>
+      <w:proofErr w:type="spellEnd"/>
+      <w:r>
+        <w:t xml:space="preserve"> alternative hypothesis testing.</w:t>
       </w:r>
     </w:p>
     <w:p>
@@ -4420,8 +4650,13 @@
       <w:r>
         <w:t xml:space="preserve"> iterating upwards with </w:t>
       </w:r>
-      <w:r>
-        <w:t>hyperpriors.</w:t>
+      <w:proofErr w:type="spellStart"/>
+      <w:r>
+        <w:t>hyperpriors</w:t>
+      </w:r>
+      <w:proofErr w:type="spellEnd"/>
+      <w:r>
+        <w:t>.</w:t>
       </w:r>
     </w:p>
     <w:p>
@@ -4447,7 +4682,15 @@
         <w:spacing w:line="240" w:lineRule="auto"/>
       </w:pPr>
       <w:r>
-        <w:t>What are the benefits of a hierarchical vs a simpler model?</w:t>
+        <w:t xml:space="preserve">What are the benefits of a hierarchical </w:t>
+      </w:r>
+      <w:proofErr w:type="spellStart"/>
+      <w:r>
+        <w:t>vs</w:t>
+      </w:r>
+      <w:proofErr w:type="spellEnd"/>
+      <w:r>
+        <w:t xml:space="preserve"> a simpler model?</w:t>
       </w:r>
       <w:r>
         <w:t xml:space="preserve"> </w:t>
@@ -4489,7 +4732,15 @@
         <w:spacing w:line="240" w:lineRule="auto"/>
       </w:pPr>
       <w:r>
-        <w:t>What is the appropriate level to stop iterating upwards with hyperpriors?</w:t>
+        <w:t xml:space="preserve">What is the appropriate level to stop iterating upwards with </w:t>
+      </w:r>
+      <w:proofErr w:type="spellStart"/>
+      <w:r>
+        <w:t>hyperpriors</w:t>
+      </w:r>
+      <w:proofErr w:type="spellEnd"/>
+      <w:r>
+        <w:t>?</w:t>
       </w:r>
     </w:p>
     <w:p>
@@ -4505,10 +4756,26 @@
         <w:t>Another examp</w:t>
       </w:r>
       <w:r>
-        <w:t>le of the use of hyperpriors.</w:t>
-      </w:r>
-      <w:r>
-        <w:t xml:space="preserve"> The diminishing returns to increasingly abstract hyperpriors.</w:t>
+        <w:t xml:space="preserve">le of the use of </w:t>
+      </w:r>
+      <w:proofErr w:type="spellStart"/>
+      <w:r>
+        <w:t>hyperpriors</w:t>
+      </w:r>
+      <w:proofErr w:type="spellEnd"/>
+      <w:r>
+        <w:t>.</w:t>
+      </w:r>
+      <w:r>
+        <w:t xml:space="preserve"> The diminishing returns to increasingly abstract </w:t>
+      </w:r>
+      <w:proofErr w:type="spellStart"/>
+      <w:r>
+        <w:t>hyperpriors</w:t>
+      </w:r>
+      <w:proofErr w:type="spellEnd"/>
+      <w:r>
+        <w:t>.</w:t>
       </w:r>
     </w:p>
     <w:p>
@@ -4700,7 +4967,15 @@
         <w:t>The power of Bayesian linear regress</w:t>
       </w:r>
       <w:r>
-        <w:t>ion over frequentist approaches:</w:t>
+        <w:t xml:space="preserve">ion over </w:t>
+      </w:r>
+      <w:proofErr w:type="spellStart"/>
+      <w:r>
+        <w:t>frequentist</w:t>
+      </w:r>
+      <w:proofErr w:type="spellEnd"/>
+      <w:r>
+        <w:t xml:space="preserve"> approaches:</w:t>
       </w:r>
     </w:p>
     <w:p>
@@ -4860,10 +5135,23 @@
         <w:t xml:space="preserve">ll provide a description of how to apply Bayesian theory to models with a non-linear link function: </w:t>
       </w:r>
       <w:r>
-        <w:t xml:space="preserve">logistic/probit regression, </w:t>
-      </w:r>
-      <w:r>
-        <w:t>poisson regressions</w:t>
+        <w:t>logistic/</w:t>
+      </w:r>
+      <w:proofErr w:type="spellStart"/>
+      <w:r>
+        <w:t>probit</w:t>
+      </w:r>
+      <w:proofErr w:type="spellEnd"/>
+      <w:r>
+        <w:t xml:space="preserve"> regression, </w:t>
+      </w:r>
+      <w:proofErr w:type="spellStart"/>
+      <w:r>
+        <w:t>poisson</w:t>
+      </w:r>
+      <w:proofErr w:type="spellEnd"/>
+      <w:r>
+        <w:t xml:space="preserve"> regressions</w:t>
       </w:r>
       <w:r>
         <w:t>, multinomial models.</w:t>

</xml_diff>